<commit_message>
Claims Document Processing Function + ARM Template Changes
</commit_message>
<xml_diff>
--- a/Hands-on lab/lab-files/original-files/20210617-ds.docx
+++ b/Hands-on lab/lab-files/original-files/20210617-ds.docx
@@ -512,7 +512,10 @@
           </w:p>
           <w:p>
             <w:r>
-              <w:t>2342233A</w:t>
+              <w:t>6</w:t>
+            </w:r>
+            <w:r>
+              <w:t>342233A</w:t>
             </w:r>
           </w:p>
         </w:tc>

</xml_diff>

<commit_message>
Sample Claim Document Changes to include a diagnosis
</commit_message>
<xml_diff>
--- a/Hands-on lab/lab-files/original-files/20210617-ds.docx
+++ b/Hands-on lab/lab-files/original-files/20210617-ds.docx
@@ -1157,6 +1157,12 @@
                   </w:pPr>
                   <w:r>
                     <w:t>a.</w:t>
+                  </w:r>
+                  <w:r>
+                    <w:t xml:space="preserve"> </w:t>
+                  </w:r>
+                  <w:r>
+                    <w:t>Covid-19</w:t>
                   </w:r>
                 </w:p>
               </w:tc>

</xml_diff>